<commit_message>
finished bubble chart questions
</commit_message>
<xml_diff>
--- a/docs/User Study Notes v.2.docx
+++ b/docs/User Study Notes v.2.docx
@@ -549,17 +549,15 @@
           <w:rFonts w:asciiTheme="minorHAnsi" w:hAnsiTheme="minorHAnsi" w:cstheme="minorBidi"/>
           <w:lang w:eastAsia="en-US"/>
         </w:rPr>
-        <w:t xml:space="preserve">prior work and some of our experimental designs don’t work as well as others.  If we include too many </w:t>
-      </w:r>
-      <w:proofErr w:type="gramStart"/>
-      <w:r>
-        <w:rPr>
-          <w:rFonts w:asciiTheme="minorHAnsi" w:hAnsiTheme="minorHAnsi" w:cstheme="minorBidi"/>
-          <w:lang w:eastAsia="en-US"/>
-        </w:rPr>
-        <w:t>conditions</w:t>
-      </w:r>
-      <w:proofErr w:type="gramEnd"/>
+        <w:t>prior work and some of our experimental designs don’t work as well as others.  If we include too many conditions</w:t>
+      </w:r>
+      <w:r>
+        <w:rPr>
+          <w:rFonts w:asciiTheme="minorHAnsi" w:hAnsiTheme="minorHAnsi" w:cstheme="minorBidi"/>
+          <w:lang w:eastAsia="en-US"/>
+        </w:rPr>
+        <w:t>,</w:t>
+      </w:r>
       <w:r>
         <w:rPr>
           <w:rFonts w:asciiTheme="minorHAnsi" w:hAnsiTheme="minorHAnsi" w:cstheme="minorBidi"/>
@@ -875,14 +873,37 @@
           <w:rFonts w:asciiTheme="minorHAnsi" w:hAnsiTheme="minorHAnsi" w:cstheme="minorBidi"/>
           <w:lang w:eastAsia="en-US"/>
         </w:rPr>
-        <w:t>Visualization type (bubble chart, grid chart – you sometimes called this a “usage chart”</w:t>
-      </w:r>
-      <w:r>
-        <w:rPr>
-          <w:rFonts w:asciiTheme="minorHAnsi" w:hAnsiTheme="minorHAnsi" w:cstheme="minorBidi"/>
-          <w:lang w:eastAsia="en-US"/>
-        </w:rPr>
-        <w:t xml:space="preserve"> or “impact chart”</w:t>
+        <w:t>Visualization type (</w:t>
+      </w:r>
+      <w:r>
+        <w:rPr>
+          <w:rFonts w:asciiTheme="minorHAnsi" w:hAnsiTheme="minorHAnsi" w:cstheme="minorBidi"/>
+          <w:color w:val="160ED9"/>
+          <w:lang w:eastAsia="en-US"/>
+        </w:rPr>
+        <w:t>bubble chart, grid chart – you sometimes called this a “usage chart”</w:t>
+      </w:r>
+      <w:r>
+        <w:rPr>
+          <w:rFonts w:asciiTheme="minorHAnsi" w:hAnsiTheme="minorHAnsi" w:cstheme="minorBidi"/>
+          <w:lang w:eastAsia="en-US"/>
+        </w:rPr>
+        <w:t xml:space="preserve"> </w:t>
+      </w:r>
+      <w:r>
+        <w:rPr>
+          <w:rFonts w:asciiTheme="minorHAnsi" w:hAnsiTheme="minorHAnsi" w:cstheme="minorBidi"/>
+          <w:color w:val="160ED9"/>
+          <w:lang w:eastAsia="en-US"/>
+        </w:rPr>
+        <w:t>or “impact chart</w:t>
+      </w:r>
+      <w:r>
+        <w:rPr>
+          <w:rFonts w:asciiTheme="minorHAnsi" w:hAnsiTheme="minorHAnsi" w:cstheme="minorBidi"/>
+          <w:lang w:eastAsia="en-US"/>
+        </w:rPr>
+        <w:t>”</w:t>
       </w:r>
       <w:r>
         <w:rPr>
@@ -1236,7 +1257,37 @@
           <w:rFonts w:asciiTheme="minorHAnsi" w:hAnsiTheme="minorHAnsi" w:cstheme="minorBidi"/>
           <w:lang w:eastAsia="en-US"/>
         </w:rPr>
-        <w:t xml:space="preserve">Each user will be given 8 of these selection tasks for each of the 4 conditions, for a total of 32 selection tasks </w:t>
+        <w:t xml:space="preserve">Each user will be given 8 of these selection tasks for each of the </w:t>
+      </w:r>
+      <w:r>
+        <w:rPr>
+          <w:rFonts w:asciiTheme="minorHAnsi" w:hAnsiTheme="minorHAnsi" w:cstheme="minorBidi"/>
+          <w:color w:val="160ED9"/>
+          <w:lang w:eastAsia="en-US"/>
+        </w:rPr>
+        <w:t>4 conditions</w:t>
+      </w:r>
+      <w:r>
+        <w:rPr>
+          <w:rFonts w:asciiTheme="minorHAnsi" w:hAnsiTheme="minorHAnsi" w:cstheme="minorBidi"/>
+          <w:lang w:eastAsia="en-US"/>
+        </w:rPr>
+        <w:t xml:space="preserve">, for a total </w:t>
+      </w:r>
+      <w:r>
+        <w:rPr>
+          <w:rFonts w:asciiTheme="minorHAnsi" w:hAnsiTheme="minorHAnsi" w:cstheme="minorBidi"/>
+          <w:color w:val="160ED9"/>
+          <w:lang w:eastAsia="en-US"/>
+        </w:rPr>
+        <w:t>of 32 selection tasks</w:t>
+      </w:r>
+      <w:r>
+        <w:rPr>
+          <w:rFonts w:asciiTheme="minorHAnsi" w:hAnsiTheme="minorHAnsi" w:cstheme="minorBidi"/>
+          <w:lang w:eastAsia="en-US"/>
+        </w:rPr>
+        <w:t xml:space="preserve"> </w:t>
       </w:r>
     </w:p>
     <w:p>
@@ -1313,6 +1364,12 @@
         <w:t>CA+bubble</w:t>
       </w:r>
       <w:proofErr w:type="spellEnd"/>
+      <w:r>
+        <w:rPr>
+          <w:lang w:val="en-US"/>
+        </w:rPr>
+        <w:t xml:space="preserve"> = CA into 4 groups (0-100), values (8 groups)</w:t>
+      </w:r>
     </w:p>
     <w:p>
       <w:pPr>
@@ -1340,6 +1397,12 @@
         <w:t>CA+grid</w:t>
       </w:r>
       <w:proofErr w:type="spellEnd"/>
+      <w:r>
+        <w:rPr>
+          <w:lang w:val="en-US"/>
+        </w:rPr>
+        <w:t xml:space="preserve"> = </w:t>
+      </w:r>
     </w:p>
     <w:p>
       <w:pPr>
@@ -1367,6 +1430,26 @@
         <w:t>VSUP+bubble</w:t>
       </w:r>
       <w:proofErr w:type="spellEnd"/>
+      <w:r>
+        <w:rPr>
+          <w:lang w:val="en-US"/>
+        </w:rPr>
+        <w:t xml:space="preserve"> = all </w:t>
+      </w:r>
+      <w:proofErr w:type="spellStart"/>
+      <w:r>
+        <w:rPr>
+          <w:lang w:val="en-US"/>
+        </w:rPr>
+        <w:t>vsup</w:t>
+      </w:r>
+      <w:proofErr w:type="spellEnd"/>
+      <w:r>
+        <w:rPr>
+          <w:lang w:val="en-US"/>
+        </w:rPr>
+        <w:t xml:space="preserve"> colors in bubble charts instead of CA</w:t>
+      </w:r>
     </w:p>
     <w:p>
       <w:pPr>
@@ -1394,6 +1477,26 @@
         <w:t>VSUP+grid</w:t>
       </w:r>
       <w:proofErr w:type="spellEnd"/>
+      <w:r>
+        <w:rPr>
+          <w:lang w:val="en-US"/>
+        </w:rPr>
+        <w:t xml:space="preserve"> = already there in </w:t>
+      </w:r>
+      <w:proofErr w:type="spellStart"/>
+      <w:r>
+        <w:rPr>
+          <w:lang w:val="en-US"/>
+        </w:rPr>
+        <w:t>prev</w:t>
+      </w:r>
+      <w:proofErr w:type="spellEnd"/>
+      <w:r>
+        <w:rPr>
+          <w:lang w:val="en-US"/>
+        </w:rPr>
+        <w:t xml:space="preserve"> implementation</w:t>
+      </w:r>
     </w:p>
     <w:p>
       <w:pPr>
@@ -1650,7 +1753,22 @@
           <w:rFonts w:asciiTheme="minorHAnsi" w:hAnsiTheme="minorHAnsi" w:cstheme="minorBidi"/>
           <w:lang w:eastAsia="en-US"/>
         </w:rPr>
-        <w:t>6 users in each of the 4 Latin Squares counter balancing sequences</w:t>
+        <w:t>6</w:t>
+      </w:r>
+      <w:r>
+        <w:rPr>
+          <w:rFonts w:asciiTheme="minorHAnsi" w:hAnsiTheme="minorHAnsi" w:cstheme="minorBidi"/>
+          <w:color w:val="160ED9"/>
+          <w:lang w:eastAsia="en-US"/>
+        </w:rPr>
+        <w:t>/8?</w:t>
+      </w:r>
+      <w:r>
+        <w:rPr>
+          <w:rFonts w:asciiTheme="minorHAnsi" w:hAnsiTheme="minorHAnsi" w:cstheme="minorBidi"/>
+          <w:lang w:eastAsia="en-US"/>
+        </w:rPr>
+        <w:t xml:space="preserve"> users in each of the 4 Latin Squares counter balancing sequences</w:t>
       </w:r>
     </w:p>
     <w:p>

</xml_diff>

<commit_message>
update ca + grid
</commit_message>
<xml_diff>
--- a/docs/User Study Notes v.2.docx
+++ b/docs/User Study Notes v.2.docx
@@ -1042,7 +1042,49 @@
           <w:color w:val="160ED9"/>
           <w:lang w:eastAsia="en-US"/>
         </w:rPr>
-        <w:t>VSUP eliminates higher uncertainties by considering only single option.</w:t>
+        <w:t xml:space="preserve">VSUP </w:t>
+      </w:r>
+      <w:r>
+        <w:rPr>
+          <w:rFonts w:asciiTheme="minorHAnsi" w:hAnsiTheme="minorHAnsi" w:cstheme="minorBidi"/>
+          <w:color w:val="160ED9"/>
+          <w:lang w:eastAsia="en-US"/>
+        </w:rPr>
+        <w:t>fails to determine</w:t>
+      </w:r>
+      <w:r>
+        <w:rPr>
+          <w:rFonts w:asciiTheme="minorHAnsi" w:hAnsiTheme="minorHAnsi" w:cstheme="minorBidi"/>
+          <w:color w:val="160ED9"/>
+          <w:lang w:eastAsia="en-US"/>
+        </w:rPr>
+        <w:t xml:space="preserve"> higher uncertainties</w:t>
+      </w:r>
+      <w:r>
+        <w:rPr>
+          <w:rFonts w:asciiTheme="minorHAnsi" w:hAnsiTheme="minorHAnsi" w:cstheme="minorBidi"/>
+          <w:color w:val="160ED9"/>
+          <w:lang w:eastAsia="en-US"/>
+        </w:rPr>
+        <w:t xml:space="preserve"> whereas CA is even better in </w:t>
+      </w:r>
+      <w:proofErr w:type="gramStart"/>
+      <w:r>
+        <w:rPr>
+          <w:rFonts w:asciiTheme="minorHAnsi" w:hAnsiTheme="minorHAnsi" w:cstheme="minorBidi"/>
+          <w:color w:val="160ED9"/>
+          <w:lang w:eastAsia="en-US"/>
+        </w:rPr>
+        <w:t>that cases</w:t>
+      </w:r>
+      <w:proofErr w:type="gramEnd"/>
+      <w:r>
+        <w:rPr>
+          <w:rFonts w:asciiTheme="minorHAnsi" w:hAnsiTheme="minorHAnsi" w:cstheme="minorBidi"/>
+          <w:color w:val="160ED9"/>
+          <w:lang w:eastAsia="en-US"/>
+        </w:rPr>
+        <w:t>.</w:t>
       </w:r>
     </w:p>
     <w:p>

</xml_diff>